<commit_message>
correct errors and added flask for web application
</commit_message>
<xml_diff>
--- a/IT 집중교육 1 프로젝트 보고서(201820736).docx
+++ b/IT 집중교육 1 프로젝트 보고서(201820736).docx
@@ -1539,6 +1539,155 @@
         <w:rPr>
           <w:rFonts w:ascii="Gulim" w:eastAsia="Gulim" w:hAnsi="Gulim" w:cs="Gulim" w:hint="eastAsia"/>
         </w:rPr>
+        <w:t>본 3</w:t>
+      </w:r>
+      <w:r>
+        <w:rPr>
+          <w:rFonts w:ascii="Gulim" w:eastAsia="Gulim" w:hAnsi="Gulim" w:cs="Gulim"/>
+        </w:rPr>
+        <w:t>.2.2</w:t>
+      </w:r>
+      <w:r>
+        <w:rPr>
+          <w:rFonts w:ascii="Gulim" w:eastAsia="Gulim" w:hAnsi="Gulim" w:cs="Gulim" w:hint="eastAsia"/>
+        </w:rPr>
+        <w:t>에 나오는 모든 그림은 실제 알고리즘을 구현</w:t>
+      </w:r>
+      <w:r>
+        <w:rPr>
+          <w:rFonts w:ascii="Gulim" w:eastAsia="Gulim" w:hAnsi="Gulim" w:cs="Gulim" w:hint="eastAsia"/>
+        </w:rPr>
+        <w:t>한</w:t>
+      </w:r>
+      <w:r>
+        <w:rPr>
+          <w:rFonts w:ascii="Gulim" w:eastAsia="Gulim" w:hAnsi="Gulim" w:cs="Gulim" w:hint="eastAsia"/>
+        </w:rPr>
+        <w:t xml:space="preserve"> 프로그램</w:t>
+      </w:r>
+      <w:r>
+        <w:rPr>
+          <w:rFonts w:ascii="Gulim" w:eastAsia="Gulim" w:hAnsi="Gulim" w:cs="Gulim" w:hint="eastAsia"/>
+        </w:rPr>
+        <w:t xml:space="preserve">에 </w:t>
+      </w:r>
+      <w:r>
+        <w:rPr>
+          <w:rFonts w:ascii="Gulim" w:eastAsia="Gulim" w:hAnsi="Gulim" w:cs="Gulim"/>
+        </w:rPr>
+        <w:t>matplotlib</w:t>
+      </w:r>
+      <w:r>
+        <w:rPr>
+          <w:rFonts w:ascii="Gulim" w:eastAsia="Gulim" w:hAnsi="Gulim" w:cs="Gulim" w:hint="eastAsia"/>
+        </w:rPr>
+        <w:t>을</w:t>
+      </w:r>
+      <w:r>
+        <w:rPr>
+          <w:rFonts w:ascii="Gulim" w:eastAsia="Gulim" w:hAnsi="Gulim" w:cs="Gulim" w:hint="eastAsia"/>
+        </w:rPr>
+        <w:t xml:space="preserve"> 이용하여 얻은 그림이다.</w:t>
+      </w:r>
+      <w:r>
+        <w:rPr>
+          <w:rFonts w:ascii="Gulim" w:eastAsia="Gulim" w:hAnsi="Gulim" w:cs="Gulim"/>
+        </w:rPr>
+        <w:t xml:space="preserve"> </w:t>
+      </w:r>
+      <w:r>
+        <w:rPr>
+          <w:rFonts w:ascii="Gulim" w:eastAsia="Gulim" w:hAnsi="Gulim" w:cs="Gulim"/>
+        </w:rPr>
+        <w:t>(</w:t>
+      </w:r>
+      <w:r>
+        <w:rPr>
+          <w:rFonts w:ascii="Gulim" w:eastAsia="Gulim" w:hAnsi="Gulim" w:cs="Gulim" w:hint="eastAsia"/>
+        </w:rPr>
+        <w:t xml:space="preserve">입력으로 </w:t>
+      </w:r>
+      <w:r>
+        <w:rPr>
+          <w:rFonts w:ascii="Gulim" w:eastAsia="Gulim" w:hAnsi="Gulim" w:cs="Gulim"/>
+        </w:rPr>
+        <w:t>TU</w:t>
+      </w:r>
+      <w:r>
+        <w:rPr>
+          <w:rFonts w:ascii="Gulim" w:eastAsia="Gulim" w:hAnsi="Gulim" w:cs="Gulim" w:hint="eastAsia"/>
+        </w:rPr>
+        <w:t xml:space="preserve">는 </w:t>
+      </w:r>
+      <w:r>
+        <w:rPr>
+          <w:rFonts w:ascii="Gulim" w:eastAsia="Gulim" w:hAnsi="Gulim" w:cs="Gulim"/>
+        </w:rPr>
+        <w:t>‘</w:t>
+      </w:r>
+      <w:proofErr w:type="spellStart"/>
+      <w:r>
+        <w:rPr>
+          <w:rFonts w:ascii="Gulim" w:eastAsia="Gulim" w:hAnsi="Gulim" w:cs="Gulim"/>
+        </w:rPr>
+        <w:t>gnaroshi</w:t>
+      </w:r>
+      <w:proofErr w:type="spellEnd"/>
+      <w:r>
+        <w:rPr>
+          <w:rFonts w:ascii="Gulim" w:eastAsia="Gulim" w:hAnsi="Gulim" w:cs="Gulim"/>
+        </w:rPr>
+        <w:t>’, similar boundary</w:t>
+      </w:r>
+      <w:r>
+        <w:rPr>
+          <w:rFonts w:ascii="Gulim" w:eastAsia="Gulim" w:hAnsi="Gulim" w:cs="Gulim" w:hint="eastAsia"/>
+        </w:rPr>
+        <w:t xml:space="preserve">는 </w:t>
+      </w:r>
+      <w:r>
+        <w:rPr>
+          <w:rFonts w:ascii="Gulim" w:eastAsia="Gulim" w:hAnsi="Gulim" w:cs="Gulim"/>
+        </w:rPr>
+        <w:t>10</w:t>
+      </w:r>
+      <w:proofErr w:type="spellStart"/>
+      <w:r>
+        <w:rPr>
+          <w:rFonts w:ascii="Gulim" w:eastAsia="Gulim" w:hAnsi="Gulim" w:cs="Gulim" w:hint="eastAsia"/>
+        </w:rPr>
+        <w:t>으로</w:t>
+      </w:r>
+      <w:proofErr w:type="spellEnd"/>
+      <w:r>
+        <w:rPr>
+          <w:rFonts w:ascii="Gulim" w:eastAsia="Gulim" w:hAnsi="Gulim" w:cs="Gulim" w:hint="eastAsia"/>
+        </w:rPr>
+        <w:t xml:space="preserve"> </w:t>
+      </w:r>
+      <w:r>
+        <w:rPr>
+          <w:rFonts w:ascii="Gulim" w:eastAsia="Gulim" w:hAnsi="Gulim" w:cs="Gulim" w:hint="eastAsia"/>
+        </w:rPr>
+        <w:lastRenderedPageBreak/>
+        <w:t>프로그램을 실행시</w:t>
+      </w:r>
+      <w:r>
+        <w:rPr>
+          <w:rFonts w:ascii="Gulim" w:eastAsia="Gulim" w:hAnsi="Gulim" w:cs="Gulim" w:hint="eastAsia"/>
+        </w:rPr>
+        <w:t>켰다.</w:t>
+      </w:r>
+      <w:r>
+        <w:rPr>
+          <w:rFonts w:ascii="Gulim" w:eastAsia="Gulim" w:hAnsi="Gulim" w:cs="Gulim"/>
+        </w:rPr>
+        <w:t>)</w:t>
+      </w:r>
+      <w:r>
+        <w:rPr>
+          <w:rFonts w:ascii="Gulim" w:eastAsia="Gulim" w:hAnsi="Gulim" w:cs="Gulim" w:hint="eastAsia"/>
+        </w:rPr>
         <w:t>번호와 순서에 따라 세부적으로 알고리즘을 설명하도록 하겠다.</w:t>
       </w:r>
       <w:r>
@@ -1563,14 +1712,7 @@
         <w:rPr>
           <w:rFonts w:ascii="Gulim" w:eastAsia="Gulim" w:hAnsi="Gulim" w:cs="Gulim"/>
         </w:rPr>
-        <w:t xml:space="preserve">2) </w:t>
-      </w:r>
-      <w:r>
-        <w:rPr>
-          <w:rFonts w:ascii="Gulim" w:eastAsia="Gulim" w:hAnsi="Gulim" w:cs="Gulim"/>
-        </w:rPr>
-        <w:lastRenderedPageBreak/>
-        <w:t>‘get_problem.py’</w:t>
+        <w:t>2) ‘get_problem.py’</w:t>
       </w:r>
       <w:proofErr w:type="spellStart"/>
       <w:r>
@@ -1802,6 +1944,226 @@
       </w:r>
       <w:r>
         <w:rPr>
+          <w:rFonts w:ascii="Gulim" w:eastAsia="Gulim" w:hAnsi="Gulim" w:cs="Gulim" w:hint="eastAsia"/>
+        </w:rPr>
+        <w:t xml:space="preserve">그림 </w:t>
+      </w:r>
+      <w:r>
+        <w:rPr>
+          <w:rFonts w:ascii="Gulim" w:eastAsia="Gulim" w:hAnsi="Gulim" w:cs="Gulim"/>
+        </w:rPr>
+        <w:t>1</w:t>
+      </w:r>
+      <w:r>
+        <w:rPr>
+          <w:rFonts w:ascii="Gulim" w:eastAsia="Gulim" w:hAnsi="Gulim" w:cs="Gulim" w:hint="eastAsia"/>
+        </w:rPr>
+        <w:t xml:space="preserve">은 </w:t>
+      </w:r>
+      <w:r>
+        <w:rPr>
+          <w:rFonts w:ascii="Gulim" w:eastAsia="Gulim" w:hAnsi="Gulim" w:cs="Gulim"/>
+        </w:rPr>
+        <w:t>SU</w:t>
+      </w:r>
+      <w:r>
+        <w:rPr>
+          <w:rFonts w:ascii="Gulim" w:eastAsia="Gulim" w:hAnsi="Gulim" w:cs="Gulim" w:hint="eastAsia"/>
+        </w:rPr>
+        <w:t xml:space="preserve">들이 해결한 문제들이 가지는 </w:t>
+      </w:r>
+      <w:r>
+        <w:rPr>
+          <w:rFonts w:ascii="Gulim" w:eastAsia="Gulim" w:hAnsi="Gulim" w:cs="Gulim"/>
+        </w:rPr>
+        <w:t>tag</w:t>
+      </w:r>
+      <w:r>
+        <w:rPr>
+          <w:rFonts w:ascii="Gulim" w:eastAsia="Gulim" w:hAnsi="Gulim" w:cs="Gulim" w:hint="eastAsia"/>
+        </w:rPr>
+        <w:t>의 수를 모두 더한 값을 그래프로 나타낸 것이다.</w:t>
+      </w:r>
+    </w:p>
+    <w:p>
+      <w:pPr>
+        <w:keepNext/>
+        <w:wordWrap/>
+        <w:spacing w:line="20" w:lineRule="atLeast"/>
+        <w:ind w:firstLineChars="100" w:firstLine="200"/>
+      </w:pPr>
+      <w:r>
+        <w:rPr>
+          <w:rFonts w:ascii="Gulim" w:eastAsia="Gulim" w:hAnsi="Gulim" w:cs="Gulim" w:hint="eastAsia"/>
+          <w:noProof/>
+        </w:rPr>
+        <w:drawing>
+          <wp:inline distT="0" distB="0" distL="0" distR="0" wp14:anchorId="7914895B" wp14:editId="2A37330D">
+            <wp:extent cx="3284855" cy="1501775"/>
+            <wp:effectExtent l="0" t="0" r="4445" b="0"/>
+            <wp:docPr id="7" name="Picture 7" descr="Chart, line chart&#10;&#10;Description automatically generated"/>
+            <wp:cNvGraphicFramePr>
+              <a:graphicFrameLocks xmlns:a="http://schemas.openxmlformats.org/drawingml/2006/main" noChangeAspect="1"/>
+            </wp:cNvGraphicFramePr>
+            <a:graphic xmlns:a="http://schemas.openxmlformats.org/drawingml/2006/main">
+              <a:graphicData uri="http://schemas.openxmlformats.org/drawingml/2006/picture">
+                <pic:pic xmlns:pic="http://schemas.openxmlformats.org/drawingml/2006/picture">
+                  <pic:nvPicPr>
+                    <pic:cNvPr id="7" name="Picture 7" descr="Chart, line chart&#10;&#10;Description automatically generated"/>
+                    <pic:cNvPicPr/>
+                  </pic:nvPicPr>
+                  <pic:blipFill>
+                    <a:blip r:embed="rId8">
+                      <a:extLst>
+                        <a:ext uri="{28A0092B-C50C-407E-A947-70E740481C1C}">
+                          <a14:useLocalDpi xmlns:a14="http://schemas.microsoft.com/office/drawing/2010/main" val="0"/>
+                        </a:ext>
+                      </a:extLst>
+                    </a:blip>
+                    <a:stretch>
+                      <a:fillRect/>
+                    </a:stretch>
+                  </pic:blipFill>
+                  <pic:spPr>
+                    <a:xfrm>
+                      <a:off x="0" y="0"/>
+                      <a:ext cx="3284855" cy="1501775"/>
+                    </a:xfrm>
+                    <a:prstGeom prst="rect">
+                      <a:avLst/>
+                    </a:prstGeom>
+                  </pic:spPr>
+                </pic:pic>
+              </a:graphicData>
+            </a:graphic>
+          </wp:inline>
+        </w:drawing>
+      </w:r>
+    </w:p>
+    <w:p>
+      <w:pPr>
+        <w:pStyle w:val="Caption"/>
+        <w:jc w:val="center"/>
+        <w:rPr>
+          <w:rFonts w:ascii="Gulim" w:eastAsia="Gulim" w:hAnsi="Gulim" w:cs="Gulim" w:hint="eastAsia"/>
+          <w:b w:val="0"/>
+          <w:bCs w:val="0"/>
+          <w:sz w:val="18"/>
+          <w:szCs w:val="18"/>
+        </w:rPr>
+      </w:pPr>
+      <w:r>
+        <w:rPr>
+          <w:rFonts w:ascii="Gulim" w:eastAsia="Gulim" w:hAnsi="Gulim" w:hint="eastAsia"/>
+          <w:b w:val="0"/>
+          <w:bCs w:val="0"/>
+          <w:sz w:val="18"/>
+          <w:szCs w:val="18"/>
+        </w:rPr>
+        <w:t xml:space="preserve">그림 </w:t>
+      </w:r>
+      <w:r>
+        <w:rPr>
+          <w:rFonts w:ascii="Gulim" w:eastAsia="Gulim" w:hAnsi="Gulim"/>
+          <w:b w:val="0"/>
+          <w:bCs w:val="0"/>
+          <w:sz w:val="18"/>
+          <w:szCs w:val="18"/>
+        </w:rPr>
+        <w:fldChar w:fldCharType="begin"/>
+      </w:r>
+      <w:r>
+        <w:rPr>
+          <w:rFonts w:ascii="Gulim" w:eastAsia="Gulim" w:hAnsi="Gulim"/>
+          <w:b w:val="0"/>
+          <w:bCs w:val="0"/>
+          <w:sz w:val="18"/>
+          <w:szCs w:val="18"/>
+        </w:rPr>
+        <w:instrText xml:space="preserve"> </w:instrText>
+      </w:r>
+      <w:r>
+        <w:rPr>
+          <w:rFonts w:ascii="Gulim" w:eastAsia="Gulim" w:hAnsi="Gulim" w:hint="eastAsia"/>
+          <w:b w:val="0"/>
+          <w:bCs w:val="0"/>
+          <w:sz w:val="18"/>
+          <w:szCs w:val="18"/>
+        </w:rPr>
+        <w:instrText>SEQ 그림 \* ARABIC</w:instrText>
+      </w:r>
+      <w:r>
+        <w:rPr>
+          <w:rFonts w:ascii="Gulim" w:eastAsia="Gulim" w:hAnsi="Gulim"/>
+          <w:b w:val="0"/>
+          <w:bCs w:val="0"/>
+          <w:sz w:val="18"/>
+          <w:szCs w:val="18"/>
+        </w:rPr>
+        <w:instrText xml:space="preserve"> </w:instrText>
+      </w:r>
+      <w:r>
+        <w:rPr>
+          <w:rFonts w:ascii="Gulim" w:eastAsia="Gulim" w:hAnsi="Gulim"/>
+          <w:b w:val="0"/>
+          <w:bCs w:val="0"/>
+          <w:sz w:val="18"/>
+          <w:szCs w:val="18"/>
+        </w:rPr>
+        <w:fldChar w:fldCharType="separate"/>
+      </w:r>
+      <w:r>
+        <w:rPr>
+          <w:rFonts w:ascii="Gulim" w:eastAsia="Gulim" w:hAnsi="Gulim"/>
+          <w:b w:val="0"/>
+          <w:bCs w:val="0"/>
+          <w:noProof/>
+          <w:sz w:val="18"/>
+          <w:szCs w:val="18"/>
+        </w:rPr>
+        <w:t>1</w:t>
+      </w:r>
+      <w:r>
+        <w:rPr>
+          <w:rFonts w:ascii="Gulim" w:eastAsia="Gulim" w:hAnsi="Gulim"/>
+          <w:b w:val="0"/>
+          <w:bCs w:val="0"/>
+          <w:sz w:val="18"/>
+          <w:szCs w:val="18"/>
+        </w:rPr>
+        <w:fldChar w:fldCharType="end"/>
+      </w:r>
+      <w:r>
+        <w:rPr>
+          <w:rFonts w:ascii="Gulim" w:eastAsia="Gulim" w:hAnsi="Gulim"/>
+          <w:b w:val="0"/>
+          <w:bCs w:val="0"/>
+          <w:sz w:val="18"/>
+          <w:szCs w:val="18"/>
+        </w:rPr>
+        <w:t xml:space="preserve"> TAG-COUNT </w:t>
+      </w:r>
+      <w:r>
+        <w:rPr>
+          <w:rFonts w:ascii="Gulim" w:eastAsia="Gulim" w:hAnsi="Gulim" w:hint="eastAsia"/>
+          <w:b w:val="0"/>
+          <w:bCs w:val="0"/>
+          <w:sz w:val="18"/>
+          <w:szCs w:val="18"/>
+        </w:rPr>
+        <w:t>그래프</w:t>
+      </w:r>
+    </w:p>
+    <w:p>
+      <w:pPr>
+        <w:wordWrap/>
+        <w:spacing w:line="20" w:lineRule="atLeast"/>
+        <w:rPr>
+          <w:rFonts w:ascii="Gulim" w:eastAsia="Gulim" w:hAnsi="Gulim" w:cs="Gulim"/>
+        </w:rPr>
+      </w:pPr>
+      <w:r>
+        <w:rPr>
           <w:rFonts w:ascii="Gulim" w:eastAsia="Gulim" w:hAnsi="Gulim" w:cs="Gulim"/>
         </w:rPr>
         <w:t>11) tag table을 이용하여 TU에 대한 SU들의 cosine similarity</w:t>
@@ -1854,6 +2216,245 @@
       </w:r>
       <w:r>
         <w:rPr>
+          <w:rFonts w:ascii="Gulim" w:eastAsia="Gulim" w:hAnsi="Gulim" w:cs="Gulim" w:hint="eastAsia"/>
+        </w:rPr>
+        <w:t xml:space="preserve">그림 </w:t>
+      </w:r>
+      <w:r>
+        <w:rPr>
+          <w:rFonts w:ascii="Gulim" w:eastAsia="Gulim" w:hAnsi="Gulim" w:cs="Gulim"/>
+        </w:rPr>
+        <w:t>2</w:t>
+      </w:r>
+      <w:r>
+        <w:rPr>
+          <w:rFonts w:ascii="Gulim" w:eastAsia="Gulim" w:hAnsi="Gulim" w:cs="Gulim" w:hint="eastAsia"/>
+        </w:rPr>
+        <w:t xml:space="preserve">는 </w:t>
+      </w:r>
+      <w:r>
+        <w:rPr>
+          <w:rFonts w:ascii="Gulim" w:eastAsia="Gulim" w:hAnsi="Gulim" w:cs="Gulim"/>
+        </w:rPr>
+        <w:t>TU</w:t>
+      </w:r>
+      <w:r>
+        <w:rPr>
+          <w:rFonts w:ascii="Gulim" w:eastAsia="Gulim" w:hAnsi="Gulim" w:cs="Gulim" w:hint="eastAsia"/>
+        </w:rPr>
+        <w:t xml:space="preserve">와 </w:t>
+      </w:r>
+      <w:r>
+        <w:rPr>
+          <w:rFonts w:ascii="Gulim" w:eastAsia="Gulim" w:hAnsi="Gulim" w:cs="Gulim"/>
+        </w:rPr>
+        <w:t>SU</w:t>
+      </w:r>
+      <w:r>
+        <w:rPr>
+          <w:rFonts w:ascii="Gulim" w:eastAsia="Gulim" w:hAnsi="Gulim" w:cs="Gulim" w:hint="eastAsia"/>
+        </w:rPr>
+        <w:t xml:space="preserve">에 대한 </w:t>
+      </w:r>
+      <w:r>
+        <w:rPr>
+          <w:rFonts w:ascii="Gulim" w:eastAsia="Gulim" w:hAnsi="Gulim" w:cs="Gulim"/>
+        </w:rPr>
+        <w:t>cosine similarity</w:t>
+      </w:r>
+      <w:proofErr w:type="spellStart"/>
+      <w:r>
+        <w:rPr>
+          <w:rFonts w:ascii="Gulim" w:eastAsia="Gulim" w:hAnsi="Gulim" w:cs="Gulim" w:hint="eastAsia"/>
+        </w:rPr>
+        <w:t>를</w:t>
+      </w:r>
+      <w:proofErr w:type="spellEnd"/>
+      <w:r>
+        <w:rPr>
+          <w:rFonts w:ascii="Gulim" w:eastAsia="Gulim" w:hAnsi="Gulim" w:cs="Gulim" w:hint="eastAsia"/>
+        </w:rPr>
+        <w:t xml:space="preserve"> 구한 값을 그래프로 나타낸 것이다.</w:t>
+      </w:r>
+    </w:p>
+    <w:p>
+      <w:pPr>
+        <w:keepNext/>
+        <w:wordWrap/>
+        <w:spacing w:line="20" w:lineRule="atLeast"/>
+      </w:pPr>
+      <w:r>
+        <w:rPr>
+          <w:rFonts w:ascii="Gulim" w:eastAsia="Gulim" w:hAnsi="Gulim" w:cs="Gulim" w:hint="eastAsia"/>
+          <w:noProof/>
+        </w:rPr>
+        <w:drawing>
+          <wp:inline distT="0" distB="0" distL="0" distR="0" wp14:anchorId="07238829" wp14:editId="7709089C">
+            <wp:extent cx="3284855" cy="1329055"/>
+            <wp:effectExtent l="0" t="0" r="4445" b="4445"/>
+            <wp:docPr id="9" name="Picture 9" descr="Chart, line chart&#10;&#10;Description automatically generated"/>
+            <wp:cNvGraphicFramePr>
+              <a:graphicFrameLocks xmlns:a="http://schemas.openxmlformats.org/drawingml/2006/main" noChangeAspect="1"/>
+            </wp:cNvGraphicFramePr>
+            <a:graphic xmlns:a="http://schemas.openxmlformats.org/drawingml/2006/main">
+              <a:graphicData uri="http://schemas.openxmlformats.org/drawingml/2006/picture">
+                <pic:pic xmlns:pic="http://schemas.openxmlformats.org/drawingml/2006/picture">
+                  <pic:nvPicPr>
+                    <pic:cNvPr id="9" name="Picture 9" descr="Chart, line chart&#10;&#10;Description automatically generated"/>
+                    <pic:cNvPicPr/>
+                  </pic:nvPicPr>
+                  <pic:blipFill>
+                    <a:blip r:embed="rId9">
+                      <a:extLst>
+                        <a:ext uri="{28A0092B-C50C-407E-A947-70E740481C1C}">
+                          <a14:useLocalDpi xmlns:a14="http://schemas.microsoft.com/office/drawing/2010/main" val="0"/>
+                        </a:ext>
+                      </a:extLst>
+                    </a:blip>
+                    <a:stretch>
+                      <a:fillRect/>
+                    </a:stretch>
+                  </pic:blipFill>
+                  <pic:spPr>
+                    <a:xfrm>
+                      <a:off x="0" y="0"/>
+                      <a:ext cx="3284855" cy="1329055"/>
+                    </a:xfrm>
+                    <a:prstGeom prst="rect">
+                      <a:avLst/>
+                    </a:prstGeom>
+                  </pic:spPr>
+                </pic:pic>
+              </a:graphicData>
+            </a:graphic>
+          </wp:inline>
+        </w:drawing>
+      </w:r>
+    </w:p>
+    <w:p>
+      <w:pPr>
+        <w:pStyle w:val="Caption"/>
+        <w:jc w:val="center"/>
+        <w:rPr>
+          <w:rFonts w:ascii="Gulim" w:eastAsia="Gulim" w:hAnsi="Gulim" w:cs="Gulim" w:hint="eastAsia"/>
+          <w:b w:val="0"/>
+          <w:bCs w:val="0"/>
+          <w:sz w:val="18"/>
+          <w:szCs w:val="18"/>
+        </w:rPr>
+      </w:pPr>
+      <w:r>
+        <w:rPr>
+          <w:rFonts w:ascii="Gulim" w:eastAsia="Gulim" w:hAnsi="Gulim" w:hint="eastAsia"/>
+          <w:b w:val="0"/>
+          <w:bCs w:val="0"/>
+          <w:sz w:val="18"/>
+          <w:szCs w:val="18"/>
+        </w:rPr>
+        <w:t xml:space="preserve">그림 </w:t>
+      </w:r>
+      <w:r>
+        <w:rPr>
+          <w:rFonts w:ascii="Gulim" w:eastAsia="Gulim" w:hAnsi="Gulim"/>
+          <w:b w:val="0"/>
+          <w:bCs w:val="0"/>
+          <w:sz w:val="18"/>
+          <w:szCs w:val="18"/>
+        </w:rPr>
+        <w:fldChar w:fldCharType="begin"/>
+      </w:r>
+      <w:r>
+        <w:rPr>
+          <w:rFonts w:ascii="Gulim" w:eastAsia="Gulim" w:hAnsi="Gulim"/>
+          <w:b w:val="0"/>
+          <w:bCs w:val="0"/>
+          <w:sz w:val="18"/>
+          <w:szCs w:val="18"/>
+        </w:rPr>
+        <w:instrText xml:space="preserve"> </w:instrText>
+      </w:r>
+      <w:r>
+        <w:rPr>
+          <w:rFonts w:ascii="Gulim" w:eastAsia="Gulim" w:hAnsi="Gulim" w:hint="eastAsia"/>
+          <w:b w:val="0"/>
+          <w:bCs w:val="0"/>
+          <w:sz w:val="18"/>
+          <w:szCs w:val="18"/>
+        </w:rPr>
+        <w:instrText>SEQ 그림 \* ARABIC</w:instrText>
+      </w:r>
+      <w:r>
+        <w:rPr>
+          <w:rFonts w:ascii="Gulim" w:eastAsia="Gulim" w:hAnsi="Gulim"/>
+          <w:b w:val="0"/>
+          <w:bCs w:val="0"/>
+          <w:sz w:val="18"/>
+          <w:szCs w:val="18"/>
+        </w:rPr>
+        <w:instrText xml:space="preserve"> </w:instrText>
+      </w:r>
+      <w:r>
+        <w:rPr>
+          <w:rFonts w:ascii="Gulim" w:eastAsia="Gulim" w:hAnsi="Gulim"/>
+          <w:b w:val="0"/>
+          <w:bCs w:val="0"/>
+          <w:sz w:val="18"/>
+          <w:szCs w:val="18"/>
+        </w:rPr>
+        <w:fldChar w:fldCharType="separate"/>
+      </w:r>
+      <w:r>
+        <w:rPr>
+          <w:rFonts w:ascii="Gulim" w:eastAsia="Gulim" w:hAnsi="Gulim"/>
+          <w:b w:val="0"/>
+          <w:bCs w:val="0"/>
+          <w:noProof/>
+          <w:sz w:val="18"/>
+          <w:szCs w:val="18"/>
+        </w:rPr>
+        <w:t>2</w:t>
+      </w:r>
+      <w:r>
+        <w:rPr>
+          <w:rFonts w:ascii="Gulim" w:eastAsia="Gulim" w:hAnsi="Gulim"/>
+          <w:b w:val="0"/>
+          <w:bCs w:val="0"/>
+          <w:sz w:val="18"/>
+          <w:szCs w:val="18"/>
+        </w:rPr>
+        <w:fldChar w:fldCharType="end"/>
+      </w:r>
+      <w:r>
+        <w:rPr>
+          <w:rFonts w:ascii="Gulim" w:eastAsia="Gulim" w:hAnsi="Gulim"/>
+          <w:b w:val="0"/>
+          <w:bCs w:val="0"/>
+          <w:sz w:val="18"/>
+          <w:szCs w:val="18"/>
+        </w:rPr>
+        <w:t xml:space="preserve"> SU-cosine similarity </w:t>
+      </w:r>
+      <w:r>
+        <w:rPr>
+          <w:rFonts w:ascii="Gulim" w:eastAsia="Gulim" w:hAnsi="Gulim" w:hint="eastAsia"/>
+          <w:b w:val="0"/>
+          <w:bCs w:val="0"/>
+          <w:sz w:val="18"/>
+          <w:szCs w:val="18"/>
+        </w:rPr>
+        <w:t>그래프</w:t>
+      </w:r>
+    </w:p>
+    <w:p>
+      <w:pPr>
+        <w:wordWrap/>
+        <w:spacing w:line="20" w:lineRule="atLeast"/>
+        <w:rPr>
+          <w:rFonts w:ascii="Gulim" w:eastAsia="Gulim" w:hAnsi="Gulim" w:cs="Gulim"/>
+        </w:rPr>
+      </w:pPr>
+      <w:r>
+        <w:rPr>
           <w:rFonts w:ascii="Gulim" w:eastAsia="Gulim" w:hAnsi="Gulim" w:cs="Gulim"/>
         </w:rPr>
         <w:t>12) TU와 SU에 대하여 사용자의 tag 수가 클 수록 부모 노드가 되는 unary tree</w:t>
@@ -2076,104 +2677,329 @@
         <w:rPr>
           <w:rFonts w:ascii="Gulim" w:eastAsia="Gulim" w:hAnsi="Gulim" w:cs="Gulim"/>
         </w:rPr>
+        <w:t xml:space="preserve"> 비교했을 때 둘 다 b, c, d, e의 문제 수 순서로 문제들을 해결해왔기 때문에 </w:t>
+      </w:r>
+      <w:proofErr w:type="spellStart"/>
+      <w:r>
+        <w:rPr>
+          <w:rFonts w:ascii="Gulim" w:eastAsia="Gulim" w:hAnsi="Gulim" w:cs="Gulim"/>
+        </w:rPr>
+        <w:t>zss를</w:t>
+      </w:r>
+      <w:proofErr w:type="spellEnd"/>
+      <w:r>
+        <w:rPr>
+          <w:rFonts w:ascii="Gulim" w:eastAsia="Gulim" w:hAnsi="Gulim" w:cs="Gulim"/>
+        </w:rPr>
+        <w:t xml:space="preserve"> 이용하여 tree edit distance</w:t>
+      </w:r>
+      <w:proofErr w:type="spellStart"/>
+      <w:r>
+        <w:rPr>
+          <w:rFonts w:ascii="Gulim" w:eastAsia="Gulim" w:hAnsi="Gulim" w:cs="Gulim"/>
+        </w:rPr>
+        <w:t>를</w:t>
+      </w:r>
+      <w:proofErr w:type="spellEnd"/>
+      <w:r>
+        <w:rPr>
+          <w:rFonts w:ascii="Gulim" w:eastAsia="Gulim" w:hAnsi="Gulim" w:cs="Gulim"/>
+        </w:rPr>
+        <w:t xml:space="preserve"> 구한다면 (X는 </w:t>
+      </w:r>
+      <w:proofErr w:type="spellStart"/>
+      <w:r>
+        <w:rPr>
+          <w:rFonts w:ascii="Gulim" w:eastAsia="Gulim" w:hAnsi="Gulim" w:cs="Gulim"/>
+        </w:rPr>
+        <w:t>a→b→c→d→e</w:t>
+      </w:r>
+      <w:proofErr w:type="spellEnd"/>
+      <w:r>
+        <w:rPr>
+          <w:rFonts w:ascii="Gulim" w:eastAsia="Gulim" w:hAnsi="Gulim" w:cs="Gulim"/>
+        </w:rPr>
+        <w:t xml:space="preserve">, Y는 </w:t>
+      </w:r>
+      <w:proofErr w:type="spellStart"/>
+      <w:r>
+        <w:rPr>
+          <w:rFonts w:ascii="Gulim" w:eastAsia="Gulim" w:hAnsi="Gulim" w:cs="Gulim"/>
+        </w:rPr>
+        <w:t>b→c→d→e→a</w:t>
+      </w:r>
+      <w:proofErr w:type="spellEnd"/>
+      <w:r>
+        <w:rPr>
+          <w:rFonts w:ascii="Gulim" w:eastAsia="Gulim" w:hAnsi="Gulim" w:cs="Gulim"/>
+        </w:rPr>
+        <w:t>의 트리를 가진다. 화살표의 왼쪽이 부모 노드, 오른쪽이 자식 노드) 2가 된다.(Y의 b에 부모 노드로 a</w:t>
+      </w:r>
+      <w:proofErr w:type="spellStart"/>
+      <w:r>
+        <w:rPr>
+          <w:rFonts w:ascii="Gulim" w:eastAsia="Gulim" w:hAnsi="Gulim" w:cs="Gulim"/>
+        </w:rPr>
+        <w:t>를</w:t>
+      </w:r>
+      <w:proofErr w:type="spellEnd"/>
+      <w:r>
+        <w:rPr>
+          <w:rFonts w:ascii="Gulim" w:eastAsia="Gulim" w:hAnsi="Gulim" w:cs="Gulim"/>
+        </w:rPr>
+        <w:t xml:space="preserve"> 추가, e의 자식 노드인 a</w:t>
+      </w:r>
+      <w:proofErr w:type="spellStart"/>
+      <w:r>
+        <w:rPr>
+          <w:rFonts w:ascii="Gulim" w:eastAsia="Gulim" w:hAnsi="Gulim" w:cs="Gulim"/>
+        </w:rPr>
+        <w:t>를</w:t>
+      </w:r>
+      <w:proofErr w:type="spellEnd"/>
+      <w:r>
+        <w:rPr>
+          <w:rFonts w:ascii="Gulim" w:eastAsia="Gulim" w:hAnsi="Gulim" w:cs="Gulim"/>
+        </w:rPr>
+        <w:t xml:space="preserve"> 제거) 따라서 해결한 문제의 수에 따른 경향성을 고려할 수 있기 때문에 이를 이용한다.</w:t>
+      </w:r>
+      <w:r>
+        <w:rPr>
+          <w:rFonts w:ascii="Gulim" w:eastAsia="Gulim" w:hAnsi="Gulim" w:cs="Gulim"/>
+        </w:rPr>
         <w:t xml:space="preserve"> </w:t>
       </w:r>
       <w:r>
         <w:rPr>
-          <w:rFonts w:ascii="Gulim" w:eastAsia="Gulim" w:hAnsi="Gulim" w:cs="Gulim"/>
-        </w:rPr>
-        <w:t xml:space="preserve">비교했을 때 둘 다 b, c, d, e의 문제 수 순서로 문제들을 해결해왔기 때문에 </w:t>
-      </w:r>
-      <w:proofErr w:type="spellStart"/>
-      <w:r>
-        <w:rPr>
-          <w:rFonts w:ascii="Gulim" w:eastAsia="Gulim" w:hAnsi="Gulim" w:cs="Gulim"/>
-        </w:rPr>
-        <w:t>zss를</w:t>
-      </w:r>
-      <w:proofErr w:type="spellEnd"/>
-      <w:r>
-        <w:rPr>
-          <w:rFonts w:ascii="Gulim" w:eastAsia="Gulim" w:hAnsi="Gulim" w:cs="Gulim"/>
-        </w:rPr>
-        <w:t xml:space="preserve"> 이용하여 tree edit distance</w:t>
-      </w:r>
-      <w:proofErr w:type="spellStart"/>
-      <w:r>
-        <w:rPr>
-          <w:rFonts w:ascii="Gulim" w:eastAsia="Gulim" w:hAnsi="Gulim" w:cs="Gulim"/>
-        </w:rPr>
-        <w:t>를</w:t>
-      </w:r>
-      <w:proofErr w:type="spellEnd"/>
-      <w:r>
-        <w:rPr>
-          <w:rFonts w:ascii="Gulim" w:eastAsia="Gulim" w:hAnsi="Gulim" w:cs="Gulim"/>
-        </w:rPr>
-        <w:t xml:space="preserve"> 구한다면 (X는 </w:t>
-      </w:r>
-      <w:proofErr w:type="spellStart"/>
-      <w:r>
-        <w:rPr>
-          <w:rFonts w:ascii="Gulim" w:eastAsia="Gulim" w:hAnsi="Gulim" w:cs="Gulim"/>
-        </w:rPr>
-        <w:t>a→b→c→d→e</w:t>
-      </w:r>
-      <w:proofErr w:type="spellEnd"/>
-      <w:r>
-        <w:rPr>
-          <w:rFonts w:ascii="Gulim" w:eastAsia="Gulim" w:hAnsi="Gulim" w:cs="Gulim"/>
-        </w:rPr>
-        <w:t xml:space="preserve">, Y는 </w:t>
-      </w:r>
-      <w:proofErr w:type="spellStart"/>
-      <w:r>
-        <w:rPr>
-          <w:rFonts w:ascii="Gulim" w:eastAsia="Gulim" w:hAnsi="Gulim" w:cs="Gulim"/>
-        </w:rPr>
-        <w:t>b→c→d→e→a</w:t>
-      </w:r>
-      <w:proofErr w:type="spellEnd"/>
-      <w:r>
-        <w:rPr>
-          <w:rFonts w:ascii="Gulim" w:eastAsia="Gulim" w:hAnsi="Gulim" w:cs="Gulim"/>
-        </w:rPr>
-        <w:t>의 트리를 가진다. 화살표의 왼쪽이 부모 노드, 오른쪽이 자식 노드) 2가 된다.(Y의 b에 부모 노드로 a</w:t>
-      </w:r>
-      <w:proofErr w:type="spellStart"/>
-      <w:r>
-        <w:rPr>
-          <w:rFonts w:ascii="Gulim" w:eastAsia="Gulim" w:hAnsi="Gulim" w:cs="Gulim"/>
-        </w:rPr>
-        <w:t>를</w:t>
-      </w:r>
-      <w:proofErr w:type="spellEnd"/>
-      <w:r>
-        <w:rPr>
-          <w:rFonts w:ascii="Gulim" w:eastAsia="Gulim" w:hAnsi="Gulim" w:cs="Gulim"/>
-        </w:rPr>
-        <w:t xml:space="preserve"> 추가, e의 자식 노드인 a</w:t>
-      </w:r>
-      <w:proofErr w:type="spellStart"/>
-      <w:r>
-        <w:rPr>
-          <w:rFonts w:ascii="Gulim" w:eastAsia="Gulim" w:hAnsi="Gulim" w:cs="Gulim"/>
-        </w:rPr>
-        <w:t>를</w:t>
-      </w:r>
-      <w:proofErr w:type="spellEnd"/>
-      <w:r>
-        <w:rPr>
-          <w:rFonts w:ascii="Gulim" w:eastAsia="Gulim" w:hAnsi="Gulim" w:cs="Gulim"/>
-        </w:rPr>
-        <w:t xml:space="preserve"> 제거) 따라서 해결한 문제의 수에 따른 경향성을 고려할 수 있기 때문에 이를 이용한다.</w:t>
-      </w:r>
-      <w:r>
-        <w:rPr>
-          <w:rFonts w:ascii="Gulim" w:eastAsia="Gulim" w:hAnsi="Gulim" w:cs="Gulim"/>
-        </w:rPr>
-        <w:t xml:space="preserve"> </w:t>
-      </w:r>
+          <w:rFonts w:ascii="Gulim" w:eastAsia="Gulim" w:hAnsi="Gulim" w:cs="Gulim" w:hint="eastAsia"/>
+        </w:rPr>
+        <w:t xml:space="preserve">그림 </w:t>
+      </w:r>
+      <w:r>
+        <w:rPr>
+          <w:rFonts w:ascii="Gulim" w:eastAsia="Gulim" w:hAnsi="Gulim" w:cs="Gulim"/>
+        </w:rPr>
+        <w:t>3</w:t>
+      </w:r>
+      <w:r>
+        <w:rPr>
+          <w:rFonts w:ascii="Gulim" w:eastAsia="Gulim" w:hAnsi="Gulim" w:cs="Gulim" w:hint="eastAsia"/>
+        </w:rPr>
+        <w:t xml:space="preserve">은 </w:t>
+      </w:r>
+      <w:r>
+        <w:rPr>
+          <w:rFonts w:ascii="Gulim" w:eastAsia="Gulim" w:hAnsi="Gulim" w:cs="Gulim"/>
+        </w:rPr>
+        <w:t>TU</w:t>
+      </w:r>
+      <w:r>
+        <w:rPr>
+          <w:rFonts w:ascii="Gulim" w:eastAsia="Gulim" w:hAnsi="Gulim" w:cs="Gulim" w:hint="eastAsia"/>
+        </w:rPr>
+        <w:t xml:space="preserve">와 </w:t>
+      </w:r>
+      <w:r>
+        <w:rPr>
+          <w:rFonts w:ascii="Gulim" w:eastAsia="Gulim" w:hAnsi="Gulim" w:cs="Gulim"/>
+        </w:rPr>
+        <w:t>SU</w:t>
+      </w:r>
+      <w:r>
+        <w:rPr>
+          <w:rFonts w:ascii="Gulim" w:eastAsia="Gulim" w:hAnsi="Gulim" w:cs="Gulim" w:hint="eastAsia"/>
+        </w:rPr>
+        <w:t xml:space="preserve">에 대한 </w:t>
+      </w:r>
+      <w:r>
+        <w:rPr>
+          <w:rFonts w:ascii="Gulim" w:eastAsia="Gulim" w:hAnsi="Gulim" w:cs="Gulim"/>
+        </w:rPr>
+        <w:t>tree edit distance</w:t>
+      </w:r>
+      <w:r>
+        <w:rPr>
+          <w:rFonts w:ascii="Gulim" w:eastAsia="Gulim" w:hAnsi="Gulim" w:cs="Gulim" w:hint="eastAsia"/>
+        </w:rPr>
+        <w:t xml:space="preserve"> 값을 그래프로 나타낸 것이다.</w:t>
+      </w:r>
+    </w:p>
+    <w:p>
+      <w:pPr>
+        <w:keepNext/>
+        <w:wordWrap/>
+        <w:spacing w:line="20" w:lineRule="atLeast"/>
+      </w:pPr>
+      <w:r>
+        <w:rPr>
+          <w:rFonts w:ascii="Gulim" w:eastAsia="Gulim" w:hAnsi="Gulim" w:cs="Gulim" w:hint="eastAsia"/>
+          <w:noProof/>
+        </w:rPr>
+        <w:drawing>
+          <wp:inline distT="0" distB="0" distL="0" distR="0" wp14:anchorId="3BA8F6BC" wp14:editId="7E55BB1C">
+            <wp:extent cx="3284855" cy="1333500"/>
+            <wp:effectExtent l="0" t="0" r="4445" b="0"/>
+            <wp:docPr id="10" name="Picture 10" descr="Chart, line chart&#10;&#10;Description automatically generated"/>
+            <wp:cNvGraphicFramePr>
+              <a:graphicFrameLocks xmlns:a="http://schemas.openxmlformats.org/drawingml/2006/main" noChangeAspect="1"/>
+            </wp:cNvGraphicFramePr>
+            <a:graphic xmlns:a="http://schemas.openxmlformats.org/drawingml/2006/main">
+              <a:graphicData uri="http://schemas.openxmlformats.org/drawingml/2006/picture">
+                <pic:pic xmlns:pic="http://schemas.openxmlformats.org/drawingml/2006/picture">
+                  <pic:nvPicPr>
+                    <pic:cNvPr id="10" name="Picture 10" descr="Chart, line chart&#10;&#10;Description automatically generated"/>
+                    <pic:cNvPicPr/>
+                  </pic:nvPicPr>
+                  <pic:blipFill>
+                    <a:blip r:embed="rId10">
+                      <a:extLst>
+                        <a:ext uri="{28A0092B-C50C-407E-A947-70E740481C1C}">
+                          <a14:useLocalDpi xmlns:a14="http://schemas.microsoft.com/office/drawing/2010/main" val="0"/>
+                        </a:ext>
+                      </a:extLst>
+                    </a:blip>
+                    <a:stretch>
+                      <a:fillRect/>
+                    </a:stretch>
+                  </pic:blipFill>
+                  <pic:spPr>
+                    <a:xfrm>
+                      <a:off x="0" y="0"/>
+                      <a:ext cx="3284855" cy="1333500"/>
+                    </a:xfrm>
+                    <a:prstGeom prst="rect">
+                      <a:avLst/>
+                    </a:prstGeom>
+                  </pic:spPr>
+                </pic:pic>
+              </a:graphicData>
+            </a:graphic>
+          </wp:inline>
+        </w:drawing>
+      </w:r>
+    </w:p>
+    <w:p>
+      <w:pPr>
+        <w:pStyle w:val="Caption"/>
+        <w:jc w:val="center"/>
+        <w:rPr>
+          <w:rFonts w:ascii="Gulim" w:eastAsia="Gulim" w:hAnsi="Gulim" w:cs="Gulim" w:hint="eastAsia"/>
+          <w:b w:val="0"/>
+          <w:bCs w:val="0"/>
+          <w:sz w:val="18"/>
+          <w:szCs w:val="18"/>
+        </w:rPr>
+      </w:pPr>
+      <w:r>
+        <w:rPr>
+          <w:rFonts w:ascii="Gulim" w:eastAsia="Gulim" w:hAnsi="Gulim" w:hint="eastAsia"/>
+          <w:b w:val="0"/>
+          <w:bCs w:val="0"/>
+          <w:sz w:val="18"/>
+          <w:szCs w:val="18"/>
+        </w:rPr>
+        <w:t xml:space="preserve">그림 </w:t>
+      </w:r>
+      <w:r>
+        <w:rPr>
+          <w:rFonts w:ascii="Gulim" w:eastAsia="Gulim" w:hAnsi="Gulim"/>
+          <w:b w:val="0"/>
+          <w:bCs w:val="0"/>
+          <w:sz w:val="18"/>
+          <w:szCs w:val="18"/>
+        </w:rPr>
+        <w:fldChar w:fldCharType="begin"/>
+      </w:r>
+      <w:r>
+        <w:rPr>
+          <w:rFonts w:ascii="Gulim" w:eastAsia="Gulim" w:hAnsi="Gulim"/>
+          <w:b w:val="0"/>
+          <w:bCs w:val="0"/>
+          <w:sz w:val="18"/>
+          <w:szCs w:val="18"/>
+        </w:rPr>
+        <w:instrText xml:space="preserve"> </w:instrText>
+      </w:r>
+      <w:r>
+        <w:rPr>
+          <w:rFonts w:ascii="Gulim" w:eastAsia="Gulim" w:hAnsi="Gulim" w:hint="eastAsia"/>
+          <w:b w:val="0"/>
+          <w:bCs w:val="0"/>
+          <w:sz w:val="18"/>
+          <w:szCs w:val="18"/>
+        </w:rPr>
+        <w:instrText>SEQ 그림 \* ARABIC</w:instrText>
+      </w:r>
+      <w:r>
+        <w:rPr>
+          <w:rFonts w:ascii="Gulim" w:eastAsia="Gulim" w:hAnsi="Gulim"/>
+          <w:b w:val="0"/>
+          <w:bCs w:val="0"/>
+          <w:sz w:val="18"/>
+          <w:szCs w:val="18"/>
+        </w:rPr>
+        <w:instrText xml:space="preserve"> </w:instrText>
+      </w:r>
+      <w:r>
+        <w:rPr>
+          <w:rFonts w:ascii="Gulim" w:eastAsia="Gulim" w:hAnsi="Gulim"/>
+          <w:b w:val="0"/>
+          <w:bCs w:val="0"/>
+          <w:sz w:val="18"/>
+          <w:szCs w:val="18"/>
+        </w:rPr>
+        <w:fldChar w:fldCharType="separate"/>
+      </w:r>
+      <w:r>
+        <w:rPr>
+          <w:rFonts w:ascii="Gulim" w:eastAsia="Gulim" w:hAnsi="Gulim"/>
+          <w:b w:val="0"/>
+          <w:bCs w:val="0"/>
+          <w:noProof/>
+          <w:sz w:val="18"/>
+          <w:szCs w:val="18"/>
+        </w:rPr>
+        <w:t>3</w:t>
+      </w:r>
+      <w:r>
+        <w:rPr>
+          <w:rFonts w:ascii="Gulim" w:eastAsia="Gulim" w:hAnsi="Gulim"/>
+          <w:b w:val="0"/>
+          <w:bCs w:val="0"/>
+          <w:sz w:val="18"/>
+          <w:szCs w:val="18"/>
+        </w:rPr>
+        <w:fldChar w:fldCharType="end"/>
+      </w:r>
+      <w:r>
+        <w:rPr>
+          <w:rFonts w:ascii="Gulim" w:eastAsia="Gulim" w:hAnsi="Gulim"/>
+          <w:b w:val="0"/>
+          <w:bCs w:val="0"/>
+          <w:sz w:val="18"/>
+          <w:szCs w:val="18"/>
+        </w:rPr>
+        <w:t xml:space="preserve"> SU-tree edit distance </w:t>
+      </w:r>
+      <w:r>
+        <w:rPr>
+          <w:rFonts w:ascii="Gulim" w:eastAsia="Gulim" w:hAnsi="Gulim" w:hint="eastAsia"/>
+          <w:b w:val="0"/>
+          <w:bCs w:val="0"/>
+          <w:sz w:val="18"/>
+          <w:szCs w:val="18"/>
+        </w:rPr>
+        <w:t>그래프</w:t>
+      </w:r>
+    </w:p>
+    <w:p>
+      <w:pPr>
+        <w:wordWrap/>
+        <w:spacing w:line="20" w:lineRule="atLeast"/>
+        <w:rPr>
+          <w:rFonts w:ascii="Gulim" w:eastAsia="Gulim" w:hAnsi="Gulim" w:cs="Gulim"/>
+        </w:rPr>
+      </w:pPr>
       <w:r>
         <w:rPr>
           <w:rFonts w:ascii="Gulim" w:eastAsia="Gulim" w:hAnsi="Gulim" w:cs="Gulim"/>
@@ -2215,6 +3041,7 @@
               <w:sz w:val="21"/>
               <w:szCs w:val="21"/>
             </w:rPr>
+            <w:lastRenderedPageBreak/>
             <m:t>problem</m:t>
           </m:r>
           <m:r>
@@ -2452,196 +3279,487 @@
         <w:wordWrap/>
         <w:spacing w:line="20" w:lineRule="atLeast"/>
         <w:rPr>
+          <w:rFonts w:ascii="Gulim" w:eastAsia="Gulim" w:hAnsi="Gulim" w:cs="Gulim"/>
+        </w:rPr>
+      </w:pPr>
+      <w:r>
+        <w:rPr>
+          <w:rFonts w:ascii="Gulim" w:eastAsia="Gulim" w:hAnsi="Gulim" w:cs="Gulim"/>
+        </w:rPr>
+        <w:t>(</w:t>
+      </w:r>
+      <w:proofErr w:type="spellStart"/>
+      <w:r>
+        <w:rPr>
+          <w:rFonts w:ascii="Gulim" w:eastAsia="Gulim" w:hAnsi="Gulim" w:cs="Gulim"/>
+        </w:rPr>
+        <w:t>csSU</w:t>
+      </w:r>
+      <w:proofErr w:type="spellEnd"/>
+      <w:r>
+        <w:rPr>
+          <w:rFonts w:ascii="Gulim" w:eastAsia="Gulim" w:hAnsi="Gulim" w:cs="Gulim" w:hint="eastAsia"/>
+        </w:rPr>
+        <w:t>는</w:t>
+      </w:r>
+      <w:r>
+        <w:rPr>
+          <w:rFonts w:ascii="Gulim" w:eastAsia="Gulim" w:hAnsi="Gulim" w:cs="Gulim"/>
+        </w:rPr>
+        <w:t xml:space="preserve"> SU</w:t>
+      </w:r>
+      <w:r>
+        <w:rPr>
+          <w:rFonts w:ascii="Gulim" w:eastAsia="Gulim" w:hAnsi="Gulim" w:cs="Gulim" w:hint="eastAsia"/>
+        </w:rPr>
+        <w:t xml:space="preserve">의 </w:t>
+      </w:r>
+      <w:r>
+        <w:rPr>
+          <w:rFonts w:ascii="Gulim" w:eastAsia="Gulim" w:hAnsi="Gulim" w:cs="Gulim"/>
+        </w:rPr>
+        <w:t xml:space="preserve">cosine similarity, </w:t>
+      </w:r>
+      <w:proofErr w:type="spellStart"/>
+      <w:r>
+        <w:rPr>
+          <w:rFonts w:ascii="Gulim" w:eastAsia="Gulim" w:hAnsi="Gulim" w:cs="Gulim"/>
+        </w:rPr>
+        <w:t>tedSU</w:t>
+      </w:r>
+      <w:proofErr w:type="spellEnd"/>
+      <w:r>
+        <w:rPr>
+          <w:rFonts w:ascii="Gulim" w:eastAsia="Gulim" w:hAnsi="Gulim" w:cs="Gulim" w:hint="eastAsia"/>
+        </w:rPr>
+        <w:t>는</w:t>
+      </w:r>
+      <w:r>
+        <w:rPr>
+          <w:rFonts w:ascii="Gulim" w:eastAsia="Gulim" w:hAnsi="Gulim" w:cs="Gulim"/>
+        </w:rPr>
+        <w:t xml:space="preserve"> SU</w:t>
+      </w:r>
+      <w:r>
+        <w:rPr>
+          <w:rFonts w:ascii="Gulim" w:eastAsia="Gulim" w:hAnsi="Gulim" w:cs="Gulim" w:hint="eastAsia"/>
+        </w:rPr>
+        <w:t xml:space="preserve">의 </w:t>
+      </w:r>
+      <w:r>
+        <w:rPr>
+          <w:rFonts w:ascii="Gulim" w:eastAsia="Gulim" w:hAnsi="Gulim" w:cs="Gulim"/>
+        </w:rPr>
+        <w:t xml:space="preserve">tree edit distance, </w:t>
+      </w:r>
+      <w:proofErr w:type="spellStart"/>
+      <w:r>
+        <w:rPr>
+          <w:rFonts w:ascii="Gulim" w:eastAsia="Gulim" w:hAnsi="Gulim" w:cs="Gulim"/>
+        </w:rPr>
+        <w:t>rTU</w:t>
+      </w:r>
+      <w:proofErr w:type="spellEnd"/>
+      <w:r>
+        <w:rPr>
+          <w:rFonts w:ascii="Gulim" w:eastAsia="Gulim" w:hAnsi="Gulim" w:cs="Gulim" w:hint="eastAsia"/>
+        </w:rPr>
+        <w:t>는</w:t>
+      </w:r>
+      <w:r>
+        <w:rPr>
+          <w:rFonts w:ascii="Gulim" w:eastAsia="Gulim" w:hAnsi="Gulim" w:cs="Gulim"/>
+        </w:rPr>
+        <w:t xml:space="preserve"> TU</w:t>
+      </w:r>
+      <w:r>
+        <w:rPr>
+          <w:rFonts w:ascii="Gulim" w:eastAsia="Gulim" w:hAnsi="Gulim" w:cs="Gulim" w:hint="eastAsia"/>
+        </w:rPr>
+        <w:t xml:space="preserve">의 </w:t>
+      </w:r>
+      <w:r>
+        <w:rPr>
+          <w:rFonts w:ascii="Gulim" w:eastAsia="Gulim" w:hAnsi="Gulim" w:cs="Gulim"/>
+        </w:rPr>
+        <w:t xml:space="preserve">rating, </w:t>
+      </w:r>
+      <w:proofErr w:type="spellStart"/>
+      <w:r>
+        <w:rPr>
+          <w:rFonts w:ascii="Gulim" w:eastAsia="Gulim" w:hAnsi="Gulim" w:cs="Gulim"/>
+        </w:rPr>
+        <w:t>rSU</w:t>
+      </w:r>
+      <w:proofErr w:type="spellEnd"/>
+      <w:r>
+        <w:rPr>
+          <w:rFonts w:ascii="Gulim" w:eastAsia="Gulim" w:hAnsi="Gulim" w:cs="Gulim" w:hint="eastAsia"/>
+        </w:rPr>
+        <w:t>는</w:t>
+      </w:r>
+      <w:r>
+        <w:rPr>
+          <w:rFonts w:ascii="Gulim" w:eastAsia="Gulim" w:hAnsi="Gulim" w:cs="Gulim"/>
+        </w:rPr>
+        <w:t xml:space="preserve"> SU</w:t>
+      </w:r>
+      <w:r>
+        <w:rPr>
+          <w:rFonts w:ascii="Gulim" w:eastAsia="Gulim" w:hAnsi="Gulim" w:cs="Gulim" w:hint="eastAsia"/>
+        </w:rPr>
+        <w:t xml:space="preserve">의 </w:t>
+      </w:r>
+      <w:r>
+        <w:rPr>
+          <w:rFonts w:ascii="Gulim" w:eastAsia="Gulim" w:hAnsi="Gulim" w:cs="Gulim"/>
+        </w:rPr>
+        <w:t>rating</w:t>
+      </w:r>
+      <w:r>
+        <w:rPr>
+          <w:rFonts w:ascii="Gulim" w:eastAsia="Gulim" w:hAnsi="Gulim" w:cs="Gulim" w:hint="eastAsia"/>
+        </w:rPr>
+        <w:t>을 뜻한다.</w:t>
+      </w:r>
+      <w:r>
+        <w:rPr>
+          <w:rFonts w:ascii="Gulim" w:eastAsia="Gulim" w:hAnsi="Gulim" w:cs="Gulim"/>
+        </w:rPr>
+        <w:t xml:space="preserve">) </w:t>
+      </w:r>
+      <w:r>
+        <w:rPr>
+          <w:rFonts w:ascii="Gulim" w:eastAsia="Gulim" w:hAnsi="Gulim" w:cs="Gulim"/>
+        </w:rPr>
+        <w:t xml:space="preserve">위 공식을 살펴보면 먼저 SU의 cosine </w:t>
+      </w:r>
+      <w:proofErr w:type="spellStart"/>
+      <w:r>
+        <w:rPr>
+          <w:rFonts w:ascii="Gulim" w:eastAsia="Gulim" w:hAnsi="Gulim" w:cs="Gulim"/>
+        </w:rPr>
+        <w:t>simiarity를</w:t>
+      </w:r>
+      <w:proofErr w:type="spellEnd"/>
+      <w:r>
+        <w:rPr>
+          <w:rFonts w:ascii="Gulim" w:eastAsia="Gulim" w:hAnsi="Gulim" w:cs="Gulim"/>
+        </w:rPr>
+        <w:t xml:space="preserve"> 10</w:t>
+      </w:r>
+      <w:proofErr w:type="spellStart"/>
+      <w:r>
+        <w:rPr>
+          <w:rFonts w:ascii="Gulim" w:eastAsia="Gulim" w:hAnsi="Gulim" w:cs="Gulim"/>
+        </w:rPr>
+        <w:t>으로</w:t>
+      </w:r>
+      <w:proofErr w:type="spellEnd"/>
+      <w:r>
+        <w:rPr>
+          <w:rFonts w:ascii="Gulim" w:eastAsia="Gulim" w:hAnsi="Gulim" w:cs="Gulim"/>
+        </w:rPr>
+        <w:t xml:space="preserve"> 나눈 값을 곱한다. 그리고 SU의 tree edit distance의 역수를 곱한다. 이는 tree edit distance의 값이 클 수록 TU와 SU가 비슷하지 않을 정도가 크다는 것을 의미하므로 TU와 SU가 비슷하다면 problem score의 값을 높이기 위해서 역수를 취한 것이다. 이후 TU의 rating을 TU의 rating과 SU의 rating 차의 절댓값으로 나눈 값을 곱한다. 이는 TU와 SU의 rating이 서로 비슷할 수록 문제의 난이도가 TU에게 적절하다고 생각할 수 있다. 따라서 서로의 rating차가 작을 수록 이 값이 커지게 되며 (분모에 있으므로) problem score에 적절하게 반영된다. 이렇게 구한 problem score들을 내림차순으로 정렬한다.</w:t>
+      </w:r>
+      <w:r>
+        <w:rPr>
+          <w:rFonts w:ascii="Gulim" w:eastAsia="Gulim" w:hAnsi="Gulim" w:cs="Gulim"/>
+        </w:rPr>
+        <w:t xml:space="preserve"> </w:t>
+      </w:r>
+      <w:r>
+        <w:rPr>
+          <w:rFonts w:ascii="Gulim" w:eastAsia="Gulim" w:hAnsi="Gulim" w:cs="Gulim" w:hint="eastAsia"/>
+        </w:rPr>
+        <w:t xml:space="preserve">그림 </w:t>
+      </w:r>
+      <w:r>
+        <w:rPr>
+          <w:rFonts w:ascii="Gulim" w:eastAsia="Gulim" w:hAnsi="Gulim" w:cs="Gulim"/>
+        </w:rPr>
+        <w:t>4</w:t>
+      </w:r>
+      <w:r>
+        <w:rPr>
+          <w:rFonts w:ascii="Gulim" w:eastAsia="Gulim" w:hAnsi="Gulim" w:cs="Gulim" w:hint="eastAsia"/>
+        </w:rPr>
+        <w:t xml:space="preserve">는 </w:t>
+      </w:r>
+      <w:r>
+        <w:rPr>
+          <w:rFonts w:ascii="Gulim" w:eastAsia="Gulim" w:hAnsi="Gulim" w:cs="Gulim"/>
+        </w:rPr>
+        <w:t>problem score</w:t>
+      </w:r>
+      <w:r>
+        <w:rPr>
+          <w:rFonts w:ascii="Gulim" w:eastAsia="Gulim" w:hAnsi="Gulim" w:cs="Gulim" w:hint="eastAsia"/>
+        </w:rPr>
+        <w:t xml:space="preserve">이 가장 높은 상위 </w:t>
+      </w:r>
+      <w:r>
+        <w:rPr>
+          <w:rFonts w:ascii="Gulim" w:eastAsia="Gulim" w:hAnsi="Gulim" w:cs="Gulim"/>
+        </w:rPr>
+        <w:t>5</w:t>
+      </w:r>
+      <w:r>
+        <w:rPr>
+          <w:rFonts w:ascii="Gulim" w:eastAsia="Gulim" w:hAnsi="Gulim" w:cs="Gulim" w:hint="eastAsia"/>
+        </w:rPr>
+        <w:t xml:space="preserve">개의 문제에 대하여 </w:t>
+      </w:r>
+      <w:r>
+        <w:rPr>
+          <w:rFonts w:ascii="Gulim" w:eastAsia="Gulim" w:hAnsi="Gulim" w:cs="Gulim"/>
+        </w:rPr>
+        <w:t>problem score</w:t>
+      </w:r>
+      <w:r>
+        <w:rPr>
+          <w:rFonts w:ascii="Gulim" w:eastAsia="Gulim" w:hAnsi="Gulim" w:cs="Gulim" w:hint="eastAsia"/>
+        </w:rPr>
+        <w:t>을 그래프로 나타낸 것이다.</w:t>
+      </w:r>
+    </w:p>
+    <w:p>
+      <w:pPr>
+        <w:keepNext/>
+        <w:wordWrap/>
+        <w:spacing w:line="20" w:lineRule="atLeast"/>
+      </w:pPr>
+      <w:r>
+        <w:rPr>
+          <w:rFonts w:ascii="Gulim" w:eastAsia="Gulim" w:hAnsi="Gulim" w:cs="Gulim" w:hint="eastAsia"/>
+          <w:noProof/>
+        </w:rPr>
+        <w:drawing>
+          <wp:inline distT="0" distB="0" distL="0" distR="0" wp14:anchorId="4D1FB8FE" wp14:editId="7B5C532A">
+            <wp:extent cx="3284855" cy="1154430"/>
+            <wp:effectExtent l="0" t="0" r="4445" b="1270"/>
+            <wp:docPr id="12" name="Picture 12" descr="Chart, line chart&#10;&#10;Description automatically generated"/>
+            <wp:cNvGraphicFramePr>
+              <a:graphicFrameLocks xmlns:a="http://schemas.openxmlformats.org/drawingml/2006/main" noChangeAspect="1"/>
+            </wp:cNvGraphicFramePr>
+            <a:graphic xmlns:a="http://schemas.openxmlformats.org/drawingml/2006/main">
+              <a:graphicData uri="http://schemas.openxmlformats.org/drawingml/2006/picture">
+                <pic:pic xmlns:pic="http://schemas.openxmlformats.org/drawingml/2006/picture">
+                  <pic:nvPicPr>
+                    <pic:cNvPr id="12" name="Picture 12" descr="Chart, line chart&#10;&#10;Description automatically generated"/>
+                    <pic:cNvPicPr/>
+                  </pic:nvPicPr>
+                  <pic:blipFill>
+                    <a:blip r:embed="rId11">
+                      <a:extLst>
+                        <a:ext uri="{28A0092B-C50C-407E-A947-70E740481C1C}">
+                          <a14:useLocalDpi xmlns:a14="http://schemas.microsoft.com/office/drawing/2010/main" val="0"/>
+                        </a:ext>
+                      </a:extLst>
+                    </a:blip>
+                    <a:stretch>
+                      <a:fillRect/>
+                    </a:stretch>
+                  </pic:blipFill>
+                  <pic:spPr>
+                    <a:xfrm>
+                      <a:off x="0" y="0"/>
+                      <a:ext cx="3284855" cy="1154430"/>
+                    </a:xfrm>
+                    <a:prstGeom prst="rect">
+                      <a:avLst/>
+                    </a:prstGeom>
+                  </pic:spPr>
+                </pic:pic>
+              </a:graphicData>
+            </a:graphic>
+          </wp:inline>
+        </w:drawing>
+      </w:r>
+    </w:p>
+    <w:p>
+      <w:pPr>
+        <w:pStyle w:val="Caption"/>
+        <w:jc w:val="center"/>
+        <w:rPr>
+          <w:rFonts w:ascii="Gulim" w:eastAsia="Gulim" w:hAnsi="Gulim" w:cs="Gulim" w:hint="eastAsia"/>
+          <w:b w:val="0"/>
+          <w:bCs w:val="0"/>
+          <w:sz w:val="18"/>
+          <w:szCs w:val="18"/>
+        </w:rPr>
+      </w:pPr>
+      <w:r>
+        <w:rPr>
+          <w:rFonts w:ascii="Gulim" w:eastAsia="Gulim" w:hAnsi="Gulim" w:hint="eastAsia"/>
+          <w:b w:val="0"/>
+          <w:bCs w:val="0"/>
+          <w:sz w:val="18"/>
+          <w:szCs w:val="18"/>
+        </w:rPr>
+        <w:t xml:space="preserve">그림 </w:t>
+      </w:r>
+      <w:r>
+        <w:rPr>
+          <w:rFonts w:ascii="Gulim" w:eastAsia="Gulim" w:hAnsi="Gulim"/>
+          <w:b w:val="0"/>
+          <w:bCs w:val="0"/>
+          <w:sz w:val="18"/>
+          <w:szCs w:val="18"/>
+        </w:rPr>
+        <w:fldChar w:fldCharType="begin"/>
+      </w:r>
+      <w:r>
+        <w:rPr>
+          <w:rFonts w:ascii="Gulim" w:eastAsia="Gulim" w:hAnsi="Gulim"/>
+          <w:b w:val="0"/>
+          <w:bCs w:val="0"/>
+          <w:sz w:val="18"/>
+          <w:szCs w:val="18"/>
+        </w:rPr>
+        <w:instrText xml:space="preserve"> </w:instrText>
+      </w:r>
+      <w:r>
+        <w:rPr>
+          <w:rFonts w:ascii="Gulim" w:eastAsia="Gulim" w:hAnsi="Gulim" w:hint="eastAsia"/>
+          <w:b w:val="0"/>
+          <w:bCs w:val="0"/>
+          <w:sz w:val="18"/>
+          <w:szCs w:val="18"/>
+        </w:rPr>
+        <w:instrText>SEQ 그림 \* ARABIC</w:instrText>
+      </w:r>
+      <w:r>
+        <w:rPr>
+          <w:rFonts w:ascii="Gulim" w:eastAsia="Gulim" w:hAnsi="Gulim"/>
+          <w:b w:val="0"/>
+          <w:bCs w:val="0"/>
+          <w:sz w:val="18"/>
+          <w:szCs w:val="18"/>
+        </w:rPr>
+        <w:instrText xml:space="preserve"> </w:instrText>
+      </w:r>
+      <w:r>
+        <w:rPr>
+          <w:rFonts w:ascii="Gulim" w:eastAsia="Gulim" w:hAnsi="Gulim"/>
+          <w:b w:val="0"/>
+          <w:bCs w:val="0"/>
+          <w:sz w:val="18"/>
+          <w:szCs w:val="18"/>
+        </w:rPr>
+        <w:fldChar w:fldCharType="separate"/>
+      </w:r>
+      <w:r>
+        <w:rPr>
+          <w:rFonts w:ascii="Gulim" w:eastAsia="Gulim" w:hAnsi="Gulim"/>
+          <w:b w:val="0"/>
+          <w:bCs w:val="0"/>
+          <w:noProof/>
+          <w:sz w:val="18"/>
+          <w:szCs w:val="18"/>
+        </w:rPr>
+        <w:t>4</w:t>
+      </w:r>
+      <w:r>
+        <w:rPr>
+          <w:rFonts w:ascii="Gulim" w:eastAsia="Gulim" w:hAnsi="Gulim"/>
+          <w:b w:val="0"/>
+          <w:bCs w:val="0"/>
+          <w:sz w:val="18"/>
+          <w:szCs w:val="18"/>
+        </w:rPr>
+        <w:fldChar w:fldCharType="end"/>
+      </w:r>
+      <w:r>
+        <w:rPr>
+          <w:rFonts w:ascii="Gulim" w:eastAsia="Gulim" w:hAnsi="Gulim"/>
+          <w:b w:val="0"/>
+          <w:bCs w:val="0"/>
+          <w:sz w:val="18"/>
+          <w:szCs w:val="18"/>
+        </w:rPr>
+        <w:t xml:space="preserve"> </w:t>
+      </w:r>
+      <w:r>
+        <w:rPr>
+          <w:rFonts w:ascii="Gulim" w:eastAsia="Gulim" w:hAnsi="Gulim" w:hint="eastAsia"/>
+          <w:b w:val="0"/>
+          <w:bCs w:val="0"/>
+          <w:sz w:val="18"/>
+          <w:szCs w:val="18"/>
+        </w:rPr>
+        <w:t xml:space="preserve">상위 </w:t>
+      </w:r>
+      <w:r>
+        <w:rPr>
+          <w:rFonts w:ascii="Gulim" w:eastAsia="Gulim" w:hAnsi="Gulim"/>
+          <w:b w:val="0"/>
+          <w:bCs w:val="0"/>
+          <w:sz w:val="18"/>
+          <w:szCs w:val="18"/>
+        </w:rPr>
+        <w:t>5</w:t>
+      </w:r>
+      <w:r>
+        <w:rPr>
+          <w:rFonts w:ascii="Gulim" w:eastAsia="Gulim" w:hAnsi="Gulim" w:hint="eastAsia"/>
+          <w:b w:val="0"/>
+          <w:bCs w:val="0"/>
+          <w:sz w:val="18"/>
+          <w:szCs w:val="18"/>
+        </w:rPr>
+        <w:t xml:space="preserve">개의 문제 </w:t>
+      </w:r>
+      <w:r>
+        <w:rPr>
+          <w:rFonts w:ascii="Gulim" w:eastAsia="Gulim" w:hAnsi="Gulim"/>
+          <w:b w:val="0"/>
+          <w:bCs w:val="0"/>
+          <w:sz w:val="18"/>
+          <w:szCs w:val="18"/>
+        </w:rPr>
+        <w:t>ID</w:t>
+      </w:r>
+      <w:r>
+        <w:rPr>
+          <w:rFonts w:ascii="Gulim" w:eastAsia="Gulim" w:hAnsi="Gulim" w:hint="eastAsia"/>
+          <w:b w:val="0"/>
+          <w:bCs w:val="0"/>
+          <w:sz w:val="18"/>
+          <w:szCs w:val="18"/>
+        </w:rPr>
+        <w:t xml:space="preserve"> </w:t>
+      </w:r>
+      <w:r>
+        <w:rPr>
+          <w:rFonts w:ascii="Gulim" w:eastAsia="Gulim" w:hAnsi="Gulim"/>
+          <w:b w:val="0"/>
+          <w:bCs w:val="0"/>
+          <w:sz w:val="18"/>
+          <w:szCs w:val="18"/>
+        </w:rPr>
+        <w:t>- problem score</w:t>
+      </w:r>
+      <w:r>
+        <w:rPr>
+          <w:rFonts w:ascii="Gulim" w:eastAsia="Gulim" w:hAnsi="Gulim" w:hint="eastAsia"/>
+          <w:b w:val="0"/>
+          <w:bCs w:val="0"/>
+          <w:sz w:val="18"/>
+          <w:szCs w:val="18"/>
+        </w:rPr>
+        <w:t xml:space="preserve"> 그래프</w:t>
+      </w:r>
+    </w:p>
+    <w:p>
+      <w:pPr>
+        <w:wordWrap/>
+        <w:spacing w:line="20" w:lineRule="atLeast"/>
+        <w:rPr>
           <w:rFonts w:ascii="Gulim" w:eastAsia="Gulim" w:hAnsi="Gulim" w:cs="Gulim" w:hint="eastAsia"/>
           <w:lang w:val="en-KR"/>
         </w:rPr>
       </w:pPr>
-      <w:r>
-        <w:rPr>
-          <w:rFonts w:ascii="Gulim" w:eastAsia="Gulim" w:hAnsi="Gulim" w:cs="Gulim"/>
-        </w:rPr>
-        <w:t>(</w:t>
-      </w:r>
-      <w:proofErr w:type="spellStart"/>
-      <w:r>
-        <w:rPr>
-          <w:rFonts w:ascii="Gulim" w:eastAsia="Gulim" w:hAnsi="Gulim" w:cs="Gulim"/>
-        </w:rPr>
-        <w:t>csSU</w:t>
-      </w:r>
-      <w:proofErr w:type="spellEnd"/>
-      <w:r>
-        <w:rPr>
-          <w:rFonts w:ascii="Gulim" w:eastAsia="Gulim" w:hAnsi="Gulim" w:cs="Gulim" w:hint="eastAsia"/>
-        </w:rPr>
-        <w:t>는</w:t>
-      </w:r>
-      <w:r>
-        <w:rPr>
-          <w:rFonts w:ascii="Gulim" w:eastAsia="Gulim" w:hAnsi="Gulim" w:cs="Gulim"/>
-        </w:rPr>
-        <w:t xml:space="preserve"> SU</w:t>
-      </w:r>
-      <w:r>
-        <w:rPr>
-          <w:rFonts w:ascii="Gulim" w:eastAsia="Gulim" w:hAnsi="Gulim" w:cs="Gulim" w:hint="eastAsia"/>
-        </w:rPr>
-        <w:t xml:space="preserve">의 </w:t>
-      </w:r>
-      <w:r>
-        <w:rPr>
-          <w:rFonts w:ascii="Gulim" w:eastAsia="Gulim" w:hAnsi="Gulim" w:cs="Gulim"/>
-        </w:rPr>
-        <w:t xml:space="preserve">cosine similarity, </w:t>
-      </w:r>
-      <w:proofErr w:type="spellStart"/>
-      <w:r>
-        <w:rPr>
-          <w:rFonts w:ascii="Gulim" w:eastAsia="Gulim" w:hAnsi="Gulim" w:cs="Gulim"/>
-        </w:rPr>
-        <w:t>tedSU</w:t>
-      </w:r>
-      <w:proofErr w:type="spellEnd"/>
-      <w:r>
-        <w:rPr>
-          <w:rFonts w:ascii="Gulim" w:eastAsia="Gulim" w:hAnsi="Gulim" w:cs="Gulim" w:hint="eastAsia"/>
-        </w:rPr>
-        <w:t>는</w:t>
-      </w:r>
-      <w:r>
-        <w:rPr>
-          <w:rFonts w:ascii="Gulim" w:eastAsia="Gulim" w:hAnsi="Gulim" w:cs="Gulim"/>
-        </w:rPr>
-        <w:t xml:space="preserve"> SU</w:t>
-      </w:r>
-      <w:r>
-        <w:rPr>
-          <w:rFonts w:ascii="Gulim" w:eastAsia="Gulim" w:hAnsi="Gulim" w:cs="Gulim" w:hint="eastAsia"/>
-        </w:rPr>
-        <w:t xml:space="preserve">의 </w:t>
-      </w:r>
-      <w:r>
-        <w:rPr>
-          <w:rFonts w:ascii="Gulim" w:eastAsia="Gulim" w:hAnsi="Gulim" w:cs="Gulim"/>
-        </w:rPr>
-        <w:t xml:space="preserve">tree edit distance, </w:t>
-      </w:r>
-      <w:proofErr w:type="spellStart"/>
-      <w:r>
-        <w:rPr>
-          <w:rFonts w:ascii="Gulim" w:eastAsia="Gulim" w:hAnsi="Gulim" w:cs="Gulim"/>
-        </w:rPr>
-        <w:t>rTU</w:t>
-      </w:r>
-      <w:proofErr w:type="spellEnd"/>
-      <w:r>
-        <w:rPr>
-          <w:rFonts w:ascii="Gulim" w:eastAsia="Gulim" w:hAnsi="Gulim" w:cs="Gulim" w:hint="eastAsia"/>
-        </w:rPr>
-        <w:t>는</w:t>
-      </w:r>
-      <w:r>
-        <w:rPr>
-          <w:rFonts w:ascii="Gulim" w:eastAsia="Gulim" w:hAnsi="Gulim" w:cs="Gulim"/>
-        </w:rPr>
-        <w:t xml:space="preserve"> TU</w:t>
-      </w:r>
-      <w:r>
-        <w:rPr>
-          <w:rFonts w:ascii="Gulim" w:eastAsia="Gulim" w:hAnsi="Gulim" w:cs="Gulim" w:hint="eastAsia"/>
-        </w:rPr>
-        <w:t xml:space="preserve">의 </w:t>
-      </w:r>
-      <w:r>
-        <w:rPr>
-          <w:rFonts w:ascii="Gulim" w:eastAsia="Gulim" w:hAnsi="Gulim" w:cs="Gulim"/>
-        </w:rPr>
-        <w:t xml:space="preserve">rating, </w:t>
-      </w:r>
-      <w:proofErr w:type="spellStart"/>
-      <w:r>
-        <w:rPr>
-          <w:rFonts w:ascii="Gulim" w:eastAsia="Gulim" w:hAnsi="Gulim" w:cs="Gulim"/>
-        </w:rPr>
-        <w:t>rSU</w:t>
-      </w:r>
-      <w:proofErr w:type="spellEnd"/>
-      <w:r>
-        <w:rPr>
-          <w:rFonts w:ascii="Gulim" w:eastAsia="Gulim" w:hAnsi="Gulim" w:cs="Gulim" w:hint="eastAsia"/>
-        </w:rPr>
-        <w:t>는</w:t>
-      </w:r>
-      <w:r>
-        <w:rPr>
-          <w:rFonts w:ascii="Gulim" w:eastAsia="Gulim" w:hAnsi="Gulim" w:cs="Gulim"/>
-        </w:rPr>
-        <w:t xml:space="preserve"> SU</w:t>
-      </w:r>
-      <w:r>
-        <w:rPr>
-          <w:rFonts w:ascii="Gulim" w:eastAsia="Gulim" w:hAnsi="Gulim" w:cs="Gulim" w:hint="eastAsia"/>
-        </w:rPr>
-        <w:t xml:space="preserve">의 </w:t>
-      </w:r>
-      <w:r>
-        <w:rPr>
-          <w:rFonts w:ascii="Gulim" w:eastAsia="Gulim" w:hAnsi="Gulim" w:cs="Gulim"/>
-        </w:rPr>
-        <w:t>rating</w:t>
-      </w:r>
-      <w:r>
-        <w:rPr>
-          <w:rFonts w:ascii="Gulim" w:eastAsia="Gulim" w:hAnsi="Gulim" w:cs="Gulim" w:hint="eastAsia"/>
-        </w:rPr>
-        <w:t>을 뜻한다.</w:t>
-      </w:r>
-      <w:r>
-        <w:rPr>
-          <w:rFonts w:ascii="Gulim" w:eastAsia="Gulim" w:hAnsi="Gulim" w:cs="Gulim"/>
-        </w:rPr>
-        <w:t xml:space="preserve">) </w:t>
-      </w:r>
-      <w:r>
-        <w:rPr>
-          <w:rFonts w:ascii="Gulim" w:eastAsia="Gulim" w:hAnsi="Gulim" w:cs="Gulim"/>
-        </w:rPr>
-        <w:t xml:space="preserve">위 공식을 살펴보면 먼저 SU의 cosine </w:t>
-      </w:r>
-      <w:proofErr w:type="spellStart"/>
-      <w:r>
-        <w:rPr>
-          <w:rFonts w:ascii="Gulim" w:eastAsia="Gulim" w:hAnsi="Gulim" w:cs="Gulim"/>
-        </w:rPr>
-        <w:t>simiarity를</w:t>
-      </w:r>
-      <w:proofErr w:type="spellEnd"/>
-      <w:r>
-        <w:rPr>
-          <w:rFonts w:ascii="Gulim" w:eastAsia="Gulim" w:hAnsi="Gulim" w:cs="Gulim"/>
-        </w:rPr>
-        <w:t xml:space="preserve"> 10</w:t>
-      </w:r>
-      <w:proofErr w:type="spellStart"/>
-      <w:r>
-        <w:rPr>
-          <w:rFonts w:ascii="Gulim" w:eastAsia="Gulim" w:hAnsi="Gulim" w:cs="Gulim"/>
-        </w:rPr>
-        <w:t>으로</w:t>
-      </w:r>
-      <w:proofErr w:type="spellEnd"/>
-      <w:r>
-        <w:rPr>
-          <w:rFonts w:ascii="Gulim" w:eastAsia="Gulim" w:hAnsi="Gulim" w:cs="Gulim"/>
-        </w:rPr>
-        <w:t xml:space="preserve"> 나눈 값을 곱한다. 그리고 SU의 tree edit distance의 역수를 곱한다. 이는 tree edit distance의 값이 클 수록 TU와 SU가 비슷하지 않을 정도가 크다는 것을 의미하므로 TU와 SU가 비슷하다면 problem score의 값을 높이기 위해서 역수를 취한 것이다. 이후 TU의 rating을 TU의 rating과 SU의 rating 차의 절댓값으로 나눈 값을 곱한다. 이는 TU와 SU의 rating이 서로 비슷할 수록 문제의 난이도가 TU에게 적절하다고 생각할 수 있다. 따라서 서로의 rating차가 작을 수록 이 값이 커지게 되며 (분모에 있으므로) problem score에 적절하게 반영된다. 이렇게 구한 problem score들을 내림차순으로 정렬한다.</w:t>
-      </w:r>
-      <w:r>
-        <w:rPr>
-          <w:rFonts w:ascii="Gulim" w:eastAsia="Gulim" w:hAnsi="Gulim" w:cs="Gulim"/>
-        </w:rPr>
-        <w:t xml:space="preserve"> </w:t>
-      </w:r>
       <w:r>
         <w:rPr>
           <w:rFonts w:ascii="Gulim" w:eastAsia="Gulim" w:hAnsi="Gulim" w:cs="Gulim"/>
@@ -2883,14 +4001,7 @@
         <w:rPr>
           <w:rFonts w:ascii="Gulim" w:eastAsia="Gulim" w:hAnsi="Gulim" w:cs="Gulim"/>
         </w:rPr>
-        <w:t xml:space="preserve">’, similar </w:t>
-      </w:r>
-      <w:r>
-        <w:rPr>
-          <w:rFonts w:ascii="Gulim" w:eastAsia="Gulim" w:hAnsi="Gulim" w:cs="Gulim"/>
-        </w:rPr>
-        <w:lastRenderedPageBreak/>
-        <w:t>boundary는 10</w:t>
+        <w:t>’, similar boundary는 10</w:t>
       </w:r>
       <w:proofErr w:type="spellStart"/>
       <w:r>
@@ -2936,7 +4047,13 @@
         <w:rPr>
           <w:rFonts w:ascii="Gulim" w:eastAsia="Gulim" w:hAnsi="Gulim" w:cs="Gulim"/>
         </w:rPr>
-        <w:t xml:space="preserve">과 같은 결과를 얻을 수 있다. (2022년 10월 25일 기준) </w:t>
+        <w:t xml:space="preserve">과 </w:t>
+      </w:r>
+      <w:r>
+        <w:rPr>
+          <w:rFonts w:ascii="Gulim" w:eastAsia="Gulim" w:hAnsi="Gulim" w:cs="Gulim"/>
+        </w:rPr>
+        <w:t xml:space="preserve">같은 결과를 얻을 수 있다. (2022년 10월 25일 기준) </w:t>
       </w:r>
     </w:p>
     <w:p>
@@ -2967,7 +4084,7 @@
                     <pic:cNvPicPr/>
                   </pic:nvPicPr>
                   <pic:blipFill>
-                    <a:blip r:embed="rId8">
+                    <a:blip r:embed="rId12">
                       <a:extLst>
                         <a:ext uri="{28A0092B-C50C-407E-A947-70E740481C1C}">
                           <a14:useLocalDpi xmlns:a14="http://schemas.microsoft.com/office/drawing/2010/main" val="0"/>
@@ -3075,7 +4192,7 @@
           <w:sz w:val="18"/>
           <w:szCs w:val="18"/>
         </w:rPr>
-        <w:t>1</w:t>
+        <w:t>5</w:t>
       </w:r>
       <w:r>
         <w:rPr>
@@ -3451,7 +4568,14 @@
         <w:rPr>
           <w:rFonts w:ascii="Gulim" w:eastAsia="Gulim" w:hAnsi="Gulim" w:cs="Gulim"/>
         </w:rPr>
-        <w:t xml:space="preserve"> 가진 문제들만 뽑아내는 식으로 데이터의 전처리를 해주면 해결 할 수 있다. 그렇다면 반대로 사용자가 많이 풀어보지 않은 문제에 대해서 추천을 원하는 경우에는 어떻게 할 수 있을까. 이는 tree edit distance</w:t>
+        <w:t xml:space="preserve"> 가진 문제들만 뽑아내는 식으로 데이터의 전처리를 해주면 해결 할 수 있다. 그렇다면 반대로 사용자가 많이 풀어보지 않은 문제에 대해서 추천을 원하는 경우에는 어떻게 할 수 </w:t>
+      </w:r>
+      <w:r>
+        <w:rPr>
+          <w:rFonts w:ascii="Gulim" w:eastAsia="Gulim" w:hAnsi="Gulim" w:cs="Gulim"/>
+        </w:rPr>
+        <w:lastRenderedPageBreak/>
+        <w:t>있을까. 이는 tree edit distance</w:t>
       </w:r>
       <w:proofErr w:type="spellStart"/>
       <w:r>
@@ -3465,13 +4589,7 @@
         <w:rPr>
           <w:rFonts w:ascii="Gulim" w:eastAsia="Gulim" w:hAnsi="Gulim" w:cs="Gulim"/>
         </w:rPr>
-        <w:t xml:space="preserve"> 본 알고리즘에서 역수를 </w:t>
-      </w:r>
-      <w:r>
-        <w:rPr>
-          <w:rFonts w:ascii="Gulim" w:eastAsia="Gulim" w:hAnsi="Gulim" w:cs="Gulim"/>
-        </w:rPr>
-        <w:t>취한 것 대신 본래의 distance</w:t>
+        <w:t xml:space="preserve"> 본 알고리즘에서 역수를 취한 것 대신 본래의 distance</w:t>
       </w:r>
       <w:proofErr w:type="spellStart"/>
       <w:r>
@@ -3606,7 +4724,7 @@
         </w:rPr>
         <w:t xml:space="preserve">“Baekjoon Online Judge”. Baekjoon Online Judge, 2022년 10월 24일 접속, </w:t>
       </w:r>
-      <w:hyperlink r:id="rId9" w:tgtFrame="_blank" w:history="1">
+      <w:hyperlink r:id="rId13" w:tgtFrame="_blank" w:history="1">
         <w:r>
           <w:rPr>
             <w:rStyle w:val="Hyperlink"/>
@@ -3631,7 +4749,7 @@
         </w:rPr>
         <w:t xml:space="preserve">“Baekjoon Online Judge - 알고리즘 - 나무위키”. 나무위키, 2022년 10월 16일 수정, 2022년 10월 24일 접속, </w:t>
       </w:r>
-      <w:hyperlink r:id="rId10" w:tgtFrame="_blank" w:history="1">
+      <w:hyperlink r:id="rId14" w:tgtFrame="_blank" w:history="1">
         <w:r>
           <w:rPr>
             <w:rStyle w:val="Hyperlink"/>
@@ -3656,7 +4774,7 @@
         </w:rPr>
         <w:t>“</w:t>
       </w:r>
-      <w:hyperlink r:id="rId11" w:tgtFrame="_blank" w:history="1">
+      <w:hyperlink r:id="rId15" w:tgtFrame="_blank" w:history="1">
         <w:r>
           <w:rPr>
             <w:rStyle w:val="Hyperlink"/>
@@ -3671,7 +4789,7 @@
         </w:rPr>
         <w:t xml:space="preserve">”. solved.ac, 2022년 10월 25일 접속, </w:t>
       </w:r>
-      <w:hyperlink r:id="rId12" w:tgtFrame="_blank" w:history="1">
+      <w:hyperlink r:id="rId16" w:tgtFrame="_blank" w:history="1">
         <w:r>
           <w:rPr>
             <w:rStyle w:val="Hyperlink"/>
@@ -3738,7 +4856,7 @@
         </w:rPr>
         <w:t xml:space="preserve">, 2022년 2월 수정, 2022년 10월 18일 접속, </w:t>
       </w:r>
-      <w:hyperlink r:id="rId13" w:anchor="/" w:tgtFrame="_blank" w:history="1">
+      <w:hyperlink r:id="rId17" w:anchor="/" w:tgtFrame="_blank" w:history="1">
         <w:r>
           <w:rPr>
             <w:rStyle w:val="Hyperlink"/>
@@ -3791,7 +4909,7 @@
         </w:rPr>
         <w:t xml:space="preserve">, 2021년 1월 27일 수정, 2022년 10월 18일 접속, </w:t>
       </w:r>
-      <w:hyperlink r:id="rId14" w:tgtFrame="_blank" w:history="1">
+      <w:hyperlink r:id="rId18" w:tgtFrame="_blank" w:history="1">
         <w:r>
           <w:rPr>
             <w:rStyle w:val="Hyperlink"/>
@@ -3844,7 +4962,7 @@
         </w:rPr>
         <w:t xml:space="preserve">, 2013년 수정, 2022년 10월 21일 접속, </w:t>
       </w:r>
-      <w:hyperlink r:id="rId15" w:anchor="examples" w:tgtFrame="_blank" w:history="1">
+      <w:hyperlink r:id="rId19" w:anchor="examples" w:tgtFrame="_blank" w:history="1">
         <w:r>
           <w:rPr>
             <w:rStyle w:val="Hyperlink"/>

</xml_diff>